<commit_message>
update lab 10; start lab11
</commit_message>
<xml_diff>
--- a/lab10/lab10.docx
+++ b/lab10/lab10.docx
@@ -43,6 +43,9 @@
         <w:pStyle w:val="ListParagraph"/>
       </w:pPr>
       <w:r>
+        <w:rPr>
+          <w:noProof/>
+        </w:rPr>
         <w:drawing>
           <wp:inline distT="0" distB="0" distL="0" distR="0" wp14:anchorId="2DC7B3C0" wp14:editId="61C329BA">
             <wp:extent cx="4400550" cy="3220488"/>
@@ -85,6 +88,9 @@
         <w:pStyle w:val="ListParagraph"/>
       </w:pPr>
       <w:r>
+        <w:rPr>
+          <w:noProof/>
+        </w:rPr>
         <w:drawing>
           <wp:inline distT="0" distB="0" distL="0" distR="0" wp14:anchorId="76D32EC6" wp14:editId="5E41672D">
             <wp:extent cx="4496597" cy="3600450"/>
@@ -127,6 +133,9 @@
         <w:pStyle w:val="ListParagraph"/>
       </w:pPr>
       <w:r>
+        <w:rPr>
+          <w:noProof/>
+        </w:rPr>
         <w:lastRenderedPageBreak/>
         <w:drawing>
           <wp:inline distT="0" distB="0" distL="0" distR="0" wp14:anchorId="31C45DBC" wp14:editId="554CD55B">
@@ -180,16 +189,55 @@
         <w:t xml:space="preserve"> </w:t>
       </w:r>
       <w:r>
-        <w:t>The plot of motor torque estimates both damping and static friction. It estimates the static friction by showing the torque at which the motor begins to move. By looking at the plot of motor torque vs motor speed, the slope of the curve would be the damping. Damping is the reactance to an applied speed, so because we know both the input and output, we can fit the damping coefficient.</w:t>
-      </w:r>
-      <w:r>
-        <w:t xml:space="preserve"> This damping coefficient can be found in the table above.</w:t>
-      </w:r>
-    </w:p>
-    <w:p>
-      <w:pPr>
-        <w:ind w:left="360"/>
-      </w:pPr>
+        <w:t xml:space="preserve">The plot of motor torque estimates both damping and static friction. It estimates the static friction by showing the torque at which the motor begins to move. By looking at the plot of motor </w:t>
+      </w:r>
+      <w:r>
+        <w:t>torque</w:t>
+      </w:r>
+      <w:r>
+        <w:t xml:space="preserve"> vs motor speed, the slope of the curve would be the damping. Damping is the reactance to an applied speed, so because we know both the input and output, we can fit the damping coefficient.</w:t>
+      </w:r>
+      <w:r>
+        <w:t xml:space="preserve"> </w:t>
+      </w:r>
+      <w:r>
+        <w:t>rm is found to be the slope in the table above</w:t>
+      </w:r>
+      <w:r>
+        <w:t xml:space="preserve"> using the slope of the motor voltage vs motor speed</w:t>
+      </w:r>
+      <w:r>
+        <w:t xml:space="preserve">. </w:t>
+      </w:r>
+      <w:r>
+        <w:t xml:space="preserve">The static friction torque Tmo = </w:t>
+      </w:r>
+      <w:r>
+        <w:t xml:space="preserve">im*rm = </w:t>
+      </w:r>
+      <w:r>
+        <w:t xml:space="preserve">65.25 </w:t>
+      </w:r>
+      <w:r>
+        <w:t>mA * 0.0108</w:t>
+      </w:r>
+      <w:r>
+        <w:t xml:space="preserve"> Nm/mA= 7.047e-4 Nm</w:t>
+      </w:r>
+      <w:r>
+        <w:t>. The damping coefficient can also be found using this information</w:t>
+      </w:r>
+      <w:r>
+        <w:t xml:space="preserve"> Bm = dT/dW = rm(dA)</w:t>
+      </w:r>
+      <w:proofErr w:type="gramStart"/>
+      <w:r>
+        <w:t>/(</w:t>
+      </w:r>
+      <w:proofErr w:type="gramEnd"/>
+      <w:r>
+        <w:t>390-260) = 0.0108*(67.2-65.25)/(390-260) = 1.62e-4 Nm/W.</w:t>
+      </w:r>
     </w:p>
     <w:p>
       <w:pPr>
@@ -208,6 +256,9 @@
         <w:ind w:left="360"/>
       </w:pPr>
       <w:r>
+        <w:rPr>
+          <w:noProof/>
+        </w:rPr>
         <w:drawing>
           <wp:inline distT="0" distB="0" distL="0" distR="0" wp14:anchorId="44BA19FC" wp14:editId="54AD1BA8">
             <wp:extent cx="5707279" cy="3971925"/>
@@ -489,6 +540,7 @@
     <w:lsdException w:name="HTML Sample" w:semiHidden="1" w:unhideWhenUsed="1"/>
     <w:lsdException w:name="HTML Typewriter" w:semiHidden="1" w:unhideWhenUsed="1"/>
     <w:lsdException w:name="HTML Variable" w:semiHidden="1" w:unhideWhenUsed="1"/>
+    <w:lsdException w:name="Normal Table" w:semiHidden="1" w:unhideWhenUsed="1"/>
     <w:lsdException w:name="annotation subject" w:semiHidden="1" w:unhideWhenUsed="1"/>
     <w:lsdException w:name="No List" w:semiHidden="1" w:unhideWhenUsed="1"/>
     <w:lsdException w:name="Outline List 1" w:semiHidden="1" w:unhideWhenUsed="1"/>
@@ -535,8 +587,10 @@
     <w:lsdException w:name="Table Subtle 2" w:semiHidden="1" w:unhideWhenUsed="1"/>
     <w:lsdException w:name="Table Web 1" w:semiHidden="1" w:unhideWhenUsed="1"/>
     <w:lsdException w:name="Table Web 2" w:semiHidden="1" w:unhideWhenUsed="1"/>
+    <w:lsdException w:name="Table Web 3" w:semiHidden="1" w:unhideWhenUsed="1"/>
     <w:lsdException w:name="Balloon Text" w:semiHidden="1" w:unhideWhenUsed="1"/>
     <w:lsdException w:name="Table Grid" w:uiPriority="39"/>
+    <w:lsdException w:name="Table Theme" w:semiHidden="1" w:unhideWhenUsed="1"/>
     <w:lsdException w:name="Placeholder Text" w:semiHidden="1"/>
     <w:lsdException w:name="No Spacing" w:uiPriority="1" w:qFormat="1"/>
     <w:lsdException w:name="Light Shading" w:uiPriority="60"/>

</xml_diff>